<commit_message>
Revert "refactor: Move files into personal folder"
</commit_message>
<xml_diff>
--- a/Homework02/20215023-NguyenGiaTungDuong/Đặc tả usecase [Tạo thông tin hàng trong kho].docx
+++ b/Homework02/20215023-NguyenGiaTungDuong/Đặc tả usecase [Tạo thông tin hàng trong kho].docx
@@ -2843,211 +2843,6 @@
                       <w:sz w:val="19"/>
                       <w:szCs w:val="19"/>
                     </w:rPr>
-                    <w:t>kiểm</w:t>
-                  </w:r>
-                  <w:proofErr w:type="spellEnd"/>
-                  <w:r>
-                    <w:rPr>
-                      <w:sz w:val="19"/>
-                      <w:szCs w:val="19"/>
-                    </w:rPr>
-                    <w:t xml:space="preserve"> </w:t>
-                  </w:r>
-                  <w:proofErr w:type="spellStart"/>
-                  <w:r>
-                    <w:rPr>
-                      <w:sz w:val="19"/>
-                      <w:szCs w:val="19"/>
-                    </w:rPr>
-                    <w:t>tra</w:t>
-                  </w:r>
-                  <w:proofErr w:type="spellEnd"/>
-                  <w:r>
-                    <w:rPr>
-                      <w:sz w:val="19"/>
-                      <w:szCs w:val="19"/>
-                    </w:rPr>
-                    <w:t xml:space="preserve"> </w:t>
-                  </w:r>
-                  <w:proofErr w:type="spellStart"/>
-                  <w:r>
-                    <w:rPr>
-                      <w:sz w:val="19"/>
-                      <w:szCs w:val="19"/>
-                    </w:rPr>
-                    <w:t>mặt</w:t>
-                  </w:r>
-                  <w:proofErr w:type="spellEnd"/>
-                  <w:r>
-                    <w:rPr>
-                      <w:sz w:val="19"/>
-                      <w:szCs w:val="19"/>
-                    </w:rPr>
-                    <w:t xml:space="preserve"> </w:t>
-                  </w:r>
-                  <w:proofErr w:type="spellStart"/>
-                  <w:r>
-                    <w:rPr>
-                      <w:sz w:val="19"/>
-                      <w:szCs w:val="19"/>
-                    </w:rPr>
-                    <w:t>hàng</w:t>
-                  </w:r>
-                  <w:proofErr w:type="spellEnd"/>
-                  <w:r>
-                    <w:rPr>
-                      <w:sz w:val="19"/>
-                      <w:szCs w:val="19"/>
-                    </w:rPr>
-                    <w:t xml:space="preserve"> </w:t>
-                  </w:r>
-                  <w:proofErr w:type="spellStart"/>
-                  <w:r>
-                    <w:rPr>
-                      <w:sz w:val="19"/>
-                      <w:szCs w:val="19"/>
-                    </w:rPr>
-                    <w:t>tồn</w:t>
-                  </w:r>
-                  <w:proofErr w:type="spellEnd"/>
-                  <w:r>
-                    <w:rPr>
-                      <w:sz w:val="19"/>
-                      <w:szCs w:val="19"/>
-                    </w:rPr>
-                    <w:t xml:space="preserve"> </w:t>
-                  </w:r>
-                  <w:proofErr w:type="spellStart"/>
-                  <w:r>
-                    <w:rPr>
-                      <w:sz w:val="19"/>
-                      <w:szCs w:val="19"/>
-                    </w:rPr>
-                    <w:t>tại</w:t>
-                  </w:r>
-                  <w:proofErr w:type="spellEnd"/>
-                  <w:r>
-                    <w:rPr>
-                      <w:sz w:val="19"/>
-                      <w:szCs w:val="19"/>
-                    </w:rPr>
-                    <w:t xml:space="preserve"> </w:t>
-                  </w:r>
-                  <w:proofErr w:type="spellStart"/>
-                  <w:r>
-                    <w:rPr>
-                      <w:sz w:val="19"/>
-                      <w:szCs w:val="19"/>
-                    </w:rPr>
-                    <w:t>trong</w:t>
-                  </w:r>
-                  <w:proofErr w:type="spellEnd"/>
-                  <w:r>
-                    <w:rPr>
-                      <w:sz w:val="19"/>
-                      <w:szCs w:val="19"/>
-                    </w:rPr>
-                    <w:t xml:space="preserve"> </w:t>
-                  </w:r>
-                  <w:proofErr w:type="spellStart"/>
-                  <w:r>
-                    <w:rPr>
-                      <w:sz w:val="19"/>
-                      <w:szCs w:val="19"/>
-                    </w:rPr>
-                    <w:t>kho</w:t>
-                  </w:r>
-                  <w:proofErr w:type="spellEnd"/>
-                </w:p>
-              </w:tc>
-            </w:tr>
-            <w:tr>
-              <w:tc>
-                <w:tcPr>
-                  <w:tcW w:w="579" w:type="dxa"/>
-                </w:tcPr>
-                <w:p>
-                  <w:pPr>
-                    <w:numPr>
-                      <w:ilvl w:val="0"/>
-                      <w:numId w:val="1"/>
-                    </w:numPr>
-                    <w:spacing w:before="120"/>
-                    <w:jc w:val="center"/>
-                    <w:rPr>
-                      <w:sz w:val="19"/>
-                      <w:szCs w:val="19"/>
-                    </w:rPr>
-                  </w:pPr>
-                </w:p>
-              </w:tc>
-              <w:tc>
-                <w:tcPr>
-                  <w:tcW w:w="1942" w:type="dxa"/>
-                  <w:tcBorders>
-                    <w:right w:val="nil"/>
-                  </w:tcBorders>
-                </w:tcPr>
-                <w:p>
-                  <w:pPr>
-                    <w:widowControl w:val="0"/>
-                    <w:spacing w:after="40"/>
-                    <w:ind w:left="-13"/>
-                    <w:rPr>
-                      <w:sz w:val="19"/>
-                      <w:szCs w:val="19"/>
-                    </w:rPr>
-                  </w:pPr>
-                  <w:proofErr w:type="spellStart"/>
-                  <w:r>
-                    <w:rPr>
-                      <w:sz w:val="19"/>
-                      <w:szCs w:val="19"/>
-                    </w:rPr>
-                    <w:t>Hệ</w:t>
-                  </w:r>
-                  <w:proofErr w:type="spellEnd"/>
-                  <w:r>
-                    <w:rPr>
-                      <w:sz w:val="19"/>
-                      <w:szCs w:val="19"/>
-                    </w:rPr>
-                    <w:t xml:space="preserve"> </w:t>
-                  </w:r>
-                  <w:proofErr w:type="spellStart"/>
-                  <w:r>
-                    <w:rPr>
-                      <w:sz w:val="19"/>
-                      <w:szCs w:val="19"/>
-                    </w:rPr>
-                    <w:t>thống</w:t>
-                  </w:r>
-                  <w:proofErr w:type="spellEnd"/>
-                </w:p>
-              </w:tc>
-              <w:tc>
-                <w:tcPr>
-                  <w:tcW w:w="3969" w:type="dxa"/>
-                  <w:tcBorders>
-                    <w:left w:val="nil"/>
-                  </w:tcBorders>
-                </w:tcPr>
-                <w:p>
-                  <w:pPr>
-                    <w:widowControl w:val="0"/>
-                    <w:spacing w:after="40"/>
-                    <w:ind w:left="105"/>
-                    <w:rPr>
-                      <w:sz w:val="19"/>
-                      <w:szCs w:val="19"/>
-                    </w:rPr>
-                  </w:pPr>
-                  <w:proofErr w:type="spellStart"/>
-                  <w:r>
-                    <w:rPr>
-                      <w:sz w:val="19"/>
-                      <w:szCs w:val="19"/>
-                    </w:rPr>
                     <w:t>lưu</w:t>
                   </w:r>
                   <w:proofErr w:type="spellEnd"/>
@@ -3308,7 +3103,7 @@
       </w:tr>
       <w:tr>
         <w:trPr>
-          <w:trHeight w:val="2372"/>
+          <w:trHeight w:val="1128"/>
           <w:jc w:val="center"/>
         </w:trPr>
         <w:tc>
@@ -3814,14 +3609,7 @@
                       <w:sz w:val="19"/>
                       <w:szCs w:val="19"/>
                     </w:rPr>
-                    <w:t>5</w:t>
-                  </w:r>
-                  <w:r>
-                    <w:rPr>
-                      <w:sz w:val="19"/>
-                      <w:szCs w:val="19"/>
-                    </w:rPr>
-                    <w:t>a.</w:t>
+                    <w:t>6a.</w:t>
                   </w:r>
                 </w:p>
               </w:tc>
@@ -4108,14 +3896,7 @@
                       <w:sz w:val="19"/>
                       <w:szCs w:val="19"/>
                     </w:rPr>
-                    <w:t>6</w:t>
-                  </w:r>
-                  <w:r>
-                    <w:rPr>
-                      <w:sz w:val="19"/>
-                      <w:szCs w:val="19"/>
-                    </w:rPr>
-                    <w:t>a.</w:t>
+                    <w:t>7a.</w:t>
                   </w:r>
                 </w:p>
               </w:tc>
@@ -4354,216 +4135,6 @@
                     </w:rPr>
                     <w:t xml:space="preserve"> tin</w:t>
                   </w:r>
-                </w:p>
-              </w:tc>
-            </w:tr>
-            <w:tr>
-              <w:trPr>
-                <w:trHeight w:val="346"/>
-              </w:trPr>
-              <w:tc>
-                <w:tcPr>
-                  <w:tcW w:w="663" w:type="dxa"/>
-                </w:tcPr>
-                <w:p>
-                  <w:pPr>
-                    <w:spacing w:after="40"/>
-                    <w:ind w:left="113"/>
-                    <w:jc w:val="center"/>
-                    <w:rPr>
-                      <w:sz w:val="19"/>
-                      <w:szCs w:val="19"/>
-                    </w:rPr>
-                  </w:pPr>
-                  <w:r>
-                    <w:rPr>
-                      <w:sz w:val="19"/>
-                      <w:szCs w:val="19"/>
-                    </w:rPr>
-                    <w:t>7a.</w:t>
-                  </w:r>
-                </w:p>
-              </w:tc>
-              <w:tc>
-                <w:tcPr>
-                  <w:tcW w:w="1643" w:type="dxa"/>
-                  <w:tcBorders>
-                    <w:right w:val="nil"/>
-                  </w:tcBorders>
-                </w:tcPr>
-                <w:p>
-                  <w:pPr>
-                    <w:widowControl w:val="0"/>
-                    <w:ind w:left="113"/>
-                    <w:rPr>
-                      <w:sz w:val="19"/>
-                      <w:szCs w:val="19"/>
-                    </w:rPr>
-                  </w:pPr>
-                  <w:proofErr w:type="spellStart"/>
-                  <w:r>
-                    <w:rPr>
-                      <w:sz w:val="19"/>
-                      <w:szCs w:val="19"/>
-                    </w:rPr>
-                    <w:t>Hệ</w:t>
-                  </w:r>
-                  <w:proofErr w:type="spellEnd"/>
-                  <w:r>
-                    <w:rPr>
-                      <w:sz w:val="19"/>
-                      <w:szCs w:val="19"/>
-                    </w:rPr>
-                    <w:t xml:space="preserve"> </w:t>
-                  </w:r>
-                  <w:proofErr w:type="spellStart"/>
-                  <w:r>
-                    <w:rPr>
-                      <w:sz w:val="19"/>
-                      <w:szCs w:val="19"/>
-                    </w:rPr>
-                    <w:t>thống</w:t>
-                  </w:r>
-                  <w:proofErr w:type="spellEnd"/>
-                </w:p>
-              </w:tc>
-              <w:tc>
-                <w:tcPr>
-                  <w:tcW w:w="4184" w:type="dxa"/>
-                  <w:tcBorders>
-                    <w:left w:val="nil"/>
-                  </w:tcBorders>
-                </w:tcPr>
-                <w:p>
-                  <w:pPr>
-                    <w:widowControl w:val="0"/>
-                    <w:ind w:left="113"/>
-                    <w:rPr>
-                      <w:sz w:val="19"/>
-                      <w:szCs w:val="19"/>
-                    </w:rPr>
-                  </w:pPr>
-                  <w:proofErr w:type="spellStart"/>
-                  <w:r>
-                    <w:rPr>
-                      <w:sz w:val="19"/>
-                      <w:szCs w:val="19"/>
-                    </w:rPr>
-                    <w:t>thông</w:t>
-                  </w:r>
-                  <w:proofErr w:type="spellEnd"/>
-                  <w:r>
-                    <w:rPr>
-                      <w:sz w:val="19"/>
-                      <w:szCs w:val="19"/>
-                    </w:rPr>
-                    <w:t xml:space="preserve"> </w:t>
-                  </w:r>
-                  <w:proofErr w:type="spellStart"/>
-                  <w:r>
-                    <w:rPr>
-                      <w:sz w:val="19"/>
-                      <w:szCs w:val="19"/>
-                    </w:rPr>
-                    <w:t>báo</w:t>
-                  </w:r>
-                  <w:proofErr w:type="spellEnd"/>
-                  <w:r>
-                    <w:rPr>
-                      <w:sz w:val="19"/>
-                      <w:szCs w:val="19"/>
-                    </w:rPr>
-                    <w:t xml:space="preserve"> </w:t>
-                  </w:r>
-                  <w:proofErr w:type="spellStart"/>
-                  <w:r>
-                    <w:rPr>
-                      <w:sz w:val="19"/>
-                      <w:szCs w:val="19"/>
-                    </w:rPr>
-                    <w:t>lỗi</w:t>
-                  </w:r>
-                  <w:proofErr w:type="spellEnd"/>
-                  <w:r>
-                    <w:rPr>
-                      <w:sz w:val="19"/>
-                      <w:szCs w:val="19"/>
-                    </w:rPr>
-                    <w:t xml:space="preserve">: </w:t>
-                  </w:r>
-                  <w:proofErr w:type="spellStart"/>
-                  <w:r>
-                    <w:rPr>
-                      <w:sz w:val="19"/>
-                      <w:szCs w:val="19"/>
-                    </w:rPr>
-                    <w:t>Mặt</w:t>
-                  </w:r>
-                  <w:proofErr w:type="spellEnd"/>
-                  <w:r>
-                    <w:rPr>
-                      <w:sz w:val="19"/>
-                      <w:szCs w:val="19"/>
-                    </w:rPr>
-                    <w:t xml:space="preserve"> </w:t>
-                  </w:r>
-                  <w:proofErr w:type="spellStart"/>
-                  <w:r>
-                    <w:rPr>
-                      <w:sz w:val="19"/>
-                      <w:szCs w:val="19"/>
-                    </w:rPr>
-                    <w:t>hàng</w:t>
-                  </w:r>
-                  <w:proofErr w:type="spellEnd"/>
-                  <w:r>
-                    <w:rPr>
-                      <w:sz w:val="19"/>
-                      <w:szCs w:val="19"/>
-                    </w:rPr>
-                    <w:t xml:space="preserve"> </w:t>
-                  </w:r>
-                  <w:proofErr w:type="spellStart"/>
-                  <w:r>
-                    <w:rPr>
-                      <w:sz w:val="19"/>
-                      <w:szCs w:val="19"/>
-                    </w:rPr>
-                    <w:t>đã</w:t>
-                  </w:r>
-                  <w:proofErr w:type="spellEnd"/>
-                  <w:r>
-                    <w:rPr>
-                      <w:sz w:val="19"/>
-                      <w:szCs w:val="19"/>
-                    </w:rPr>
-                    <w:t xml:space="preserve"> </w:t>
-                  </w:r>
-                  <w:proofErr w:type="spellStart"/>
-                  <w:r>
-                    <w:rPr>
-                      <w:sz w:val="19"/>
-                      <w:szCs w:val="19"/>
-                    </w:rPr>
-                    <w:t>tồn</w:t>
-                  </w:r>
-                  <w:proofErr w:type="spellEnd"/>
-                  <w:r>
-                    <w:rPr>
-                      <w:sz w:val="19"/>
-                      <w:szCs w:val="19"/>
-                    </w:rPr>
-                    <w:t xml:space="preserve"> </w:t>
-                  </w:r>
-                  <w:proofErr w:type="spellStart"/>
-                  <w:r>
-                    <w:rPr>
-                      <w:sz w:val="19"/>
-                      <w:szCs w:val="19"/>
-                    </w:rPr>
-                    <w:t>tại</w:t>
-                  </w:r>
-                  <w:proofErr w:type="spellEnd"/>
                 </w:p>
               </w:tc>
             </w:tr>
@@ -8180,7 +7751,7 @@
     <w:p/>
     <w:sectPr>
       <w:pgSz w:w="11900" w:h="16840"/>
-      <w:pgMar w:top="709" w:right="1134" w:bottom="851" w:left="1701" w:header="709" w:footer="709" w:gutter="0"/>
+      <w:pgMar w:top="1134" w:right="1134" w:bottom="1134" w:left="1701" w:header="709" w:footer="709" w:gutter="0"/>
       <w:pgNumType w:start="1"/>
       <w:cols w:space="720"/>
     </w:sectPr>

</xml_diff>

<commit_message>
refactor: move files to folder
</commit_message>
<xml_diff>
--- a/Homework02/20215023-NguyenGiaTungDuong/Đặc tả usecase [Tạo thông tin hàng trong kho].docx
+++ b/Homework02/20215023-NguyenGiaTungDuong/Đặc tả usecase [Tạo thông tin hàng trong kho].docx
@@ -2843,6 +2843,211 @@
                       <w:sz w:val="19"/>
                       <w:szCs w:val="19"/>
                     </w:rPr>
+                    <w:t>kiểm</w:t>
+                  </w:r>
+                  <w:proofErr w:type="spellEnd"/>
+                  <w:r>
+                    <w:rPr>
+                      <w:sz w:val="19"/>
+                      <w:szCs w:val="19"/>
+                    </w:rPr>
+                    <w:t xml:space="preserve"> </w:t>
+                  </w:r>
+                  <w:proofErr w:type="spellStart"/>
+                  <w:r>
+                    <w:rPr>
+                      <w:sz w:val="19"/>
+                      <w:szCs w:val="19"/>
+                    </w:rPr>
+                    <w:t>tra</w:t>
+                  </w:r>
+                  <w:proofErr w:type="spellEnd"/>
+                  <w:r>
+                    <w:rPr>
+                      <w:sz w:val="19"/>
+                      <w:szCs w:val="19"/>
+                    </w:rPr>
+                    <w:t xml:space="preserve"> </w:t>
+                  </w:r>
+                  <w:proofErr w:type="spellStart"/>
+                  <w:r>
+                    <w:rPr>
+                      <w:sz w:val="19"/>
+                      <w:szCs w:val="19"/>
+                    </w:rPr>
+                    <w:t>mặt</w:t>
+                  </w:r>
+                  <w:proofErr w:type="spellEnd"/>
+                  <w:r>
+                    <w:rPr>
+                      <w:sz w:val="19"/>
+                      <w:szCs w:val="19"/>
+                    </w:rPr>
+                    <w:t xml:space="preserve"> </w:t>
+                  </w:r>
+                  <w:proofErr w:type="spellStart"/>
+                  <w:r>
+                    <w:rPr>
+                      <w:sz w:val="19"/>
+                      <w:szCs w:val="19"/>
+                    </w:rPr>
+                    <w:t>hàng</w:t>
+                  </w:r>
+                  <w:proofErr w:type="spellEnd"/>
+                  <w:r>
+                    <w:rPr>
+                      <w:sz w:val="19"/>
+                      <w:szCs w:val="19"/>
+                    </w:rPr>
+                    <w:t xml:space="preserve"> </w:t>
+                  </w:r>
+                  <w:proofErr w:type="spellStart"/>
+                  <w:r>
+                    <w:rPr>
+                      <w:sz w:val="19"/>
+                      <w:szCs w:val="19"/>
+                    </w:rPr>
+                    <w:t>tồn</w:t>
+                  </w:r>
+                  <w:proofErr w:type="spellEnd"/>
+                  <w:r>
+                    <w:rPr>
+                      <w:sz w:val="19"/>
+                      <w:szCs w:val="19"/>
+                    </w:rPr>
+                    <w:t xml:space="preserve"> </w:t>
+                  </w:r>
+                  <w:proofErr w:type="spellStart"/>
+                  <w:r>
+                    <w:rPr>
+                      <w:sz w:val="19"/>
+                      <w:szCs w:val="19"/>
+                    </w:rPr>
+                    <w:t>tại</w:t>
+                  </w:r>
+                  <w:proofErr w:type="spellEnd"/>
+                  <w:r>
+                    <w:rPr>
+                      <w:sz w:val="19"/>
+                      <w:szCs w:val="19"/>
+                    </w:rPr>
+                    <w:t xml:space="preserve"> </w:t>
+                  </w:r>
+                  <w:proofErr w:type="spellStart"/>
+                  <w:r>
+                    <w:rPr>
+                      <w:sz w:val="19"/>
+                      <w:szCs w:val="19"/>
+                    </w:rPr>
+                    <w:t>trong</w:t>
+                  </w:r>
+                  <w:proofErr w:type="spellEnd"/>
+                  <w:r>
+                    <w:rPr>
+                      <w:sz w:val="19"/>
+                      <w:szCs w:val="19"/>
+                    </w:rPr>
+                    <w:t xml:space="preserve"> </w:t>
+                  </w:r>
+                  <w:proofErr w:type="spellStart"/>
+                  <w:r>
+                    <w:rPr>
+                      <w:sz w:val="19"/>
+                      <w:szCs w:val="19"/>
+                    </w:rPr>
+                    <w:t>kho</w:t>
+                  </w:r>
+                  <w:proofErr w:type="spellEnd"/>
+                </w:p>
+              </w:tc>
+            </w:tr>
+            <w:tr>
+              <w:tc>
+                <w:tcPr>
+                  <w:tcW w:w="579" w:type="dxa"/>
+                </w:tcPr>
+                <w:p>
+                  <w:pPr>
+                    <w:numPr>
+                      <w:ilvl w:val="0"/>
+                      <w:numId w:val="1"/>
+                    </w:numPr>
+                    <w:spacing w:before="120"/>
+                    <w:jc w:val="center"/>
+                    <w:rPr>
+                      <w:sz w:val="19"/>
+                      <w:szCs w:val="19"/>
+                    </w:rPr>
+                  </w:pPr>
+                </w:p>
+              </w:tc>
+              <w:tc>
+                <w:tcPr>
+                  <w:tcW w:w="1942" w:type="dxa"/>
+                  <w:tcBorders>
+                    <w:right w:val="nil"/>
+                  </w:tcBorders>
+                </w:tcPr>
+                <w:p>
+                  <w:pPr>
+                    <w:widowControl w:val="0"/>
+                    <w:spacing w:after="40"/>
+                    <w:ind w:left="-13"/>
+                    <w:rPr>
+                      <w:sz w:val="19"/>
+                      <w:szCs w:val="19"/>
+                    </w:rPr>
+                  </w:pPr>
+                  <w:proofErr w:type="spellStart"/>
+                  <w:r>
+                    <w:rPr>
+                      <w:sz w:val="19"/>
+                      <w:szCs w:val="19"/>
+                    </w:rPr>
+                    <w:t>Hệ</w:t>
+                  </w:r>
+                  <w:proofErr w:type="spellEnd"/>
+                  <w:r>
+                    <w:rPr>
+                      <w:sz w:val="19"/>
+                      <w:szCs w:val="19"/>
+                    </w:rPr>
+                    <w:t xml:space="preserve"> </w:t>
+                  </w:r>
+                  <w:proofErr w:type="spellStart"/>
+                  <w:r>
+                    <w:rPr>
+                      <w:sz w:val="19"/>
+                      <w:szCs w:val="19"/>
+                    </w:rPr>
+                    <w:t>thống</w:t>
+                  </w:r>
+                  <w:proofErr w:type="spellEnd"/>
+                </w:p>
+              </w:tc>
+              <w:tc>
+                <w:tcPr>
+                  <w:tcW w:w="3969" w:type="dxa"/>
+                  <w:tcBorders>
+                    <w:left w:val="nil"/>
+                  </w:tcBorders>
+                </w:tcPr>
+                <w:p>
+                  <w:pPr>
+                    <w:widowControl w:val="0"/>
+                    <w:spacing w:after="40"/>
+                    <w:ind w:left="105"/>
+                    <w:rPr>
+                      <w:sz w:val="19"/>
+                      <w:szCs w:val="19"/>
+                    </w:rPr>
+                  </w:pPr>
+                  <w:proofErr w:type="spellStart"/>
+                  <w:r>
+                    <w:rPr>
+                      <w:sz w:val="19"/>
+                      <w:szCs w:val="19"/>
+                    </w:rPr>
                     <w:t>lưu</w:t>
                   </w:r>
                   <w:proofErr w:type="spellEnd"/>
@@ -3103,7 +3308,7 @@
       </w:tr>
       <w:tr>
         <w:trPr>
-          <w:trHeight w:val="1128"/>
+          <w:trHeight w:val="2372"/>
           <w:jc w:val="center"/>
         </w:trPr>
         <w:tc>
@@ -3609,7 +3814,14 @@
                       <w:sz w:val="19"/>
                       <w:szCs w:val="19"/>
                     </w:rPr>
-                    <w:t>6a.</w:t>
+                    <w:t>5</w:t>
+                  </w:r>
+                  <w:r>
+                    <w:rPr>
+                      <w:sz w:val="19"/>
+                      <w:szCs w:val="19"/>
+                    </w:rPr>
+                    <w:t>a.</w:t>
                   </w:r>
                 </w:p>
               </w:tc>
@@ -3896,7 +4108,14 @@
                       <w:sz w:val="19"/>
                       <w:szCs w:val="19"/>
                     </w:rPr>
-                    <w:t>7a.</w:t>
+                    <w:t>6</w:t>
+                  </w:r>
+                  <w:r>
+                    <w:rPr>
+                      <w:sz w:val="19"/>
+                      <w:szCs w:val="19"/>
+                    </w:rPr>
+                    <w:t>a.</w:t>
                   </w:r>
                 </w:p>
               </w:tc>
@@ -4135,6 +4354,216 @@
                     </w:rPr>
                     <w:t xml:space="preserve"> tin</w:t>
                   </w:r>
+                </w:p>
+              </w:tc>
+            </w:tr>
+            <w:tr>
+              <w:trPr>
+                <w:trHeight w:val="346"/>
+              </w:trPr>
+              <w:tc>
+                <w:tcPr>
+                  <w:tcW w:w="663" w:type="dxa"/>
+                </w:tcPr>
+                <w:p>
+                  <w:pPr>
+                    <w:spacing w:after="40"/>
+                    <w:ind w:left="113"/>
+                    <w:jc w:val="center"/>
+                    <w:rPr>
+                      <w:sz w:val="19"/>
+                      <w:szCs w:val="19"/>
+                    </w:rPr>
+                  </w:pPr>
+                  <w:r>
+                    <w:rPr>
+                      <w:sz w:val="19"/>
+                      <w:szCs w:val="19"/>
+                    </w:rPr>
+                    <w:t>7a.</w:t>
+                  </w:r>
+                </w:p>
+              </w:tc>
+              <w:tc>
+                <w:tcPr>
+                  <w:tcW w:w="1643" w:type="dxa"/>
+                  <w:tcBorders>
+                    <w:right w:val="nil"/>
+                  </w:tcBorders>
+                </w:tcPr>
+                <w:p>
+                  <w:pPr>
+                    <w:widowControl w:val="0"/>
+                    <w:ind w:left="113"/>
+                    <w:rPr>
+                      <w:sz w:val="19"/>
+                      <w:szCs w:val="19"/>
+                    </w:rPr>
+                  </w:pPr>
+                  <w:proofErr w:type="spellStart"/>
+                  <w:r>
+                    <w:rPr>
+                      <w:sz w:val="19"/>
+                      <w:szCs w:val="19"/>
+                    </w:rPr>
+                    <w:t>Hệ</w:t>
+                  </w:r>
+                  <w:proofErr w:type="spellEnd"/>
+                  <w:r>
+                    <w:rPr>
+                      <w:sz w:val="19"/>
+                      <w:szCs w:val="19"/>
+                    </w:rPr>
+                    <w:t xml:space="preserve"> </w:t>
+                  </w:r>
+                  <w:proofErr w:type="spellStart"/>
+                  <w:r>
+                    <w:rPr>
+                      <w:sz w:val="19"/>
+                      <w:szCs w:val="19"/>
+                    </w:rPr>
+                    <w:t>thống</w:t>
+                  </w:r>
+                  <w:proofErr w:type="spellEnd"/>
+                </w:p>
+              </w:tc>
+              <w:tc>
+                <w:tcPr>
+                  <w:tcW w:w="4184" w:type="dxa"/>
+                  <w:tcBorders>
+                    <w:left w:val="nil"/>
+                  </w:tcBorders>
+                </w:tcPr>
+                <w:p>
+                  <w:pPr>
+                    <w:widowControl w:val="0"/>
+                    <w:ind w:left="113"/>
+                    <w:rPr>
+                      <w:sz w:val="19"/>
+                      <w:szCs w:val="19"/>
+                    </w:rPr>
+                  </w:pPr>
+                  <w:proofErr w:type="spellStart"/>
+                  <w:r>
+                    <w:rPr>
+                      <w:sz w:val="19"/>
+                      <w:szCs w:val="19"/>
+                    </w:rPr>
+                    <w:t>thông</w:t>
+                  </w:r>
+                  <w:proofErr w:type="spellEnd"/>
+                  <w:r>
+                    <w:rPr>
+                      <w:sz w:val="19"/>
+                      <w:szCs w:val="19"/>
+                    </w:rPr>
+                    <w:t xml:space="preserve"> </w:t>
+                  </w:r>
+                  <w:proofErr w:type="spellStart"/>
+                  <w:r>
+                    <w:rPr>
+                      <w:sz w:val="19"/>
+                      <w:szCs w:val="19"/>
+                    </w:rPr>
+                    <w:t>báo</w:t>
+                  </w:r>
+                  <w:proofErr w:type="spellEnd"/>
+                  <w:r>
+                    <w:rPr>
+                      <w:sz w:val="19"/>
+                      <w:szCs w:val="19"/>
+                    </w:rPr>
+                    <w:t xml:space="preserve"> </w:t>
+                  </w:r>
+                  <w:proofErr w:type="spellStart"/>
+                  <w:r>
+                    <w:rPr>
+                      <w:sz w:val="19"/>
+                      <w:szCs w:val="19"/>
+                    </w:rPr>
+                    <w:t>lỗi</w:t>
+                  </w:r>
+                  <w:proofErr w:type="spellEnd"/>
+                  <w:r>
+                    <w:rPr>
+                      <w:sz w:val="19"/>
+                      <w:szCs w:val="19"/>
+                    </w:rPr>
+                    <w:t xml:space="preserve">: </w:t>
+                  </w:r>
+                  <w:proofErr w:type="spellStart"/>
+                  <w:r>
+                    <w:rPr>
+                      <w:sz w:val="19"/>
+                      <w:szCs w:val="19"/>
+                    </w:rPr>
+                    <w:t>Mặt</w:t>
+                  </w:r>
+                  <w:proofErr w:type="spellEnd"/>
+                  <w:r>
+                    <w:rPr>
+                      <w:sz w:val="19"/>
+                      <w:szCs w:val="19"/>
+                    </w:rPr>
+                    <w:t xml:space="preserve"> </w:t>
+                  </w:r>
+                  <w:proofErr w:type="spellStart"/>
+                  <w:r>
+                    <w:rPr>
+                      <w:sz w:val="19"/>
+                      <w:szCs w:val="19"/>
+                    </w:rPr>
+                    <w:t>hàng</w:t>
+                  </w:r>
+                  <w:proofErr w:type="spellEnd"/>
+                  <w:r>
+                    <w:rPr>
+                      <w:sz w:val="19"/>
+                      <w:szCs w:val="19"/>
+                    </w:rPr>
+                    <w:t xml:space="preserve"> </w:t>
+                  </w:r>
+                  <w:proofErr w:type="spellStart"/>
+                  <w:r>
+                    <w:rPr>
+                      <w:sz w:val="19"/>
+                      <w:szCs w:val="19"/>
+                    </w:rPr>
+                    <w:t>đã</w:t>
+                  </w:r>
+                  <w:proofErr w:type="spellEnd"/>
+                  <w:r>
+                    <w:rPr>
+                      <w:sz w:val="19"/>
+                      <w:szCs w:val="19"/>
+                    </w:rPr>
+                    <w:t xml:space="preserve"> </w:t>
+                  </w:r>
+                  <w:proofErr w:type="spellStart"/>
+                  <w:r>
+                    <w:rPr>
+                      <w:sz w:val="19"/>
+                      <w:szCs w:val="19"/>
+                    </w:rPr>
+                    <w:t>tồn</w:t>
+                  </w:r>
+                  <w:proofErr w:type="spellEnd"/>
+                  <w:r>
+                    <w:rPr>
+                      <w:sz w:val="19"/>
+                      <w:szCs w:val="19"/>
+                    </w:rPr>
+                    <w:t xml:space="preserve"> </w:t>
+                  </w:r>
+                  <w:proofErr w:type="spellStart"/>
+                  <w:r>
+                    <w:rPr>
+                      <w:sz w:val="19"/>
+                      <w:szCs w:val="19"/>
+                    </w:rPr>
+                    <w:t>tại</w:t>
+                  </w:r>
+                  <w:proofErr w:type="spellEnd"/>
                 </w:p>
               </w:tc>
             </w:tr>
@@ -7751,7 +8180,7 @@
     <w:p/>
     <w:sectPr>
       <w:pgSz w:w="11900" w:h="16840"/>
-      <w:pgMar w:top="1134" w:right="1134" w:bottom="1134" w:left="1701" w:header="709" w:footer="709" w:gutter="0"/>
+      <w:pgMar w:top="709" w:right="1134" w:bottom="851" w:left="1701" w:header="709" w:footer="709" w:gutter="0"/>
       <w:pgNumType w:start="1"/>
       <w:cols w:space="720"/>
     </w:sectPr>

</xml_diff>

<commit_message>
modify: use case doc
</commit_message>
<xml_diff>
--- a/Homework02/20215023-NguyenGiaTungDuong/Đặc tả usecase [Tạo thông tin hàng trong kho].docx
+++ b/Homework02/20215023-NguyenGiaTungDuong/Đặc tả usecase [Tạo thông tin hàng trong kho].docx
@@ -3468,8 +3468,8 @@
             </w:tblPr>
             <w:tblGrid>
               <w:gridCol w:w="663"/>
-              <w:gridCol w:w="1643"/>
-              <w:gridCol w:w="4184"/>
+              <w:gridCol w:w="1999"/>
+              <w:gridCol w:w="3828"/>
             </w:tblGrid>
             <w:tr>
               <w:tc>
@@ -3511,7 +3511,7 @@
               </w:tc>
               <w:tc>
                 <w:tcPr>
-                  <w:tcW w:w="1643" w:type="dxa"/>
+                  <w:tcW w:w="1999" w:type="dxa"/>
                   <w:tcBorders>
                     <w:bottom w:val="single" w:sz="4" w:space="0" w:color="000000"/>
                   </w:tcBorders>
@@ -3597,7 +3597,7 @@
               </w:tc>
               <w:tc>
                 <w:tcPr>
-                  <w:tcW w:w="4184" w:type="dxa"/>
+                  <w:tcW w:w="3828" w:type="dxa"/>
                   <w:tcBorders>
                     <w:bottom w:val="single" w:sz="4" w:space="0" w:color="000000"/>
                   </w:tcBorders>
@@ -3683,7 +3683,7 @@
               </w:tc>
               <w:tc>
                 <w:tcPr>
-                  <w:tcW w:w="1643" w:type="dxa"/>
+                  <w:tcW w:w="1999" w:type="dxa"/>
                   <w:tcBorders>
                     <w:right w:val="nil"/>
                   </w:tcBorders>
@@ -3691,7 +3691,6 @@
                 <w:p>
                   <w:pPr>
                     <w:widowControl w:val="0"/>
-                    <w:ind w:left="113"/>
                     <w:rPr>
                       <w:sz w:val="19"/>
                       <w:szCs w:val="19"/>
@@ -3700,33 +3699,90 @@
                   <w:proofErr w:type="spellStart"/>
                   <w:r>
                     <w:rPr>
-                      <w:sz w:val="19"/>
-                      <w:szCs w:val="19"/>
-                    </w:rPr>
-                    <w:t>Nhân</w:t>
-                  </w:r>
-                  <w:proofErr w:type="spellEnd"/>
-                  <w:r>
-                    <w:rPr>
-                      <w:sz w:val="19"/>
-                      <w:szCs w:val="19"/>
-                    </w:rPr>
-                    <w:t xml:space="preserve"> </w:t>
-                  </w:r>
-                  <w:proofErr w:type="spellStart"/>
-                  <w:r>
-                    <w:rPr>
-                      <w:sz w:val="19"/>
-                      <w:szCs w:val="19"/>
-                    </w:rPr>
-                    <w:t>viên</w:t>
+                      <w:color w:val="000000"/>
+                      <w:sz w:val="19"/>
+                      <w:szCs w:val="19"/>
+                    </w:rPr>
+                    <w:t>Bộ</w:t>
+                  </w:r>
+                  <w:proofErr w:type="spellEnd"/>
+                  <w:r>
+                    <w:rPr>
+                      <w:color w:val="000000"/>
+                      <w:sz w:val="19"/>
+                      <w:szCs w:val="19"/>
+                    </w:rPr>
+                    <w:t xml:space="preserve"> </w:t>
+                  </w:r>
+                  <w:proofErr w:type="spellStart"/>
+                  <w:r>
+                    <w:rPr>
+                      <w:color w:val="000000"/>
+                      <w:sz w:val="19"/>
+                      <w:szCs w:val="19"/>
+                    </w:rPr>
+                    <w:t>phận</w:t>
+                  </w:r>
+                  <w:proofErr w:type="spellEnd"/>
+                  <w:r>
+                    <w:rPr>
+                      <w:color w:val="000000"/>
+                      <w:sz w:val="19"/>
+                      <w:szCs w:val="19"/>
+                    </w:rPr>
+                    <w:t xml:space="preserve"> </w:t>
+                  </w:r>
+                  <w:proofErr w:type="spellStart"/>
+                  <w:r>
+                    <w:rPr>
+                      <w:color w:val="000000"/>
+                      <w:sz w:val="19"/>
+                      <w:szCs w:val="19"/>
+                    </w:rPr>
+                    <w:t>quản</w:t>
+                  </w:r>
+                  <w:proofErr w:type="spellEnd"/>
+                  <w:r>
+                    <w:rPr>
+                      <w:color w:val="000000"/>
+                      <w:sz w:val="19"/>
+                      <w:szCs w:val="19"/>
+                    </w:rPr>
+                    <w:t xml:space="preserve"> </w:t>
+                  </w:r>
+                  <w:proofErr w:type="spellStart"/>
+                  <w:r>
+                    <w:rPr>
+                      <w:color w:val="000000"/>
+                      <w:sz w:val="19"/>
+                      <w:szCs w:val="19"/>
+                    </w:rPr>
+                    <w:t>lý</w:t>
+                  </w:r>
+                  <w:proofErr w:type="spellEnd"/>
+                  <w:r>
+                    <w:rPr>
+                      <w:color w:val="000000"/>
+                      <w:sz w:val="19"/>
+                      <w:szCs w:val="19"/>
+                    </w:rPr>
+                    <w:t xml:space="preserve"> </w:t>
+                  </w:r>
+                  <w:proofErr w:type="spellStart"/>
+                  <w:r>
+                    <w:rPr>
+                      <w:color w:val="000000"/>
+                      <w:sz w:val="19"/>
+                      <w:szCs w:val="19"/>
+                    </w:rPr>
+                    <w:t>kho</w:t>
                   </w:r>
                   <w:proofErr w:type="spellEnd"/>
                 </w:p>
               </w:tc>
               <w:tc>
                 <w:tcPr>
-                  <w:tcW w:w="4184" w:type="dxa"/>
+                  <w:tcW w:w="3828" w:type="dxa"/>
                   <w:tcBorders>
                     <w:left w:val="nil"/>
                   </w:tcBorders>
@@ -3814,20 +3870,13 @@
                       <w:sz w:val="19"/>
                       <w:szCs w:val="19"/>
                     </w:rPr>
-                    <w:t>5</w:t>
-                  </w:r>
-                  <w:r>
-                    <w:rPr>
-                      <w:sz w:val="19"/>
-                      <w:szCs w:val="19"/>
-                    </w:rPr>
-                    <w:t>a.</w:t>
+                    <w:t>5a.</w:t>
                   </w:r>
                 </w:p>
               </w:tc>
               <w:tc>
                 <w:tcPr>
-                  <w:tcW w:w="1643" w:type="dxa"/>
+                  <w:tcW w:w="1999" w:type="dxa"/>
                   <w:tcBorders>
                     <w:right w:val="nil"/>
                   </w:tcBorders>
@@ -3835,7 +3884,6 @@
                 <w:p>
                   <w:pPr>
                     <w:widowControl w:val="0"/>
-                    <w:ind w:left="113"/>
                     <w:rPr>
                       <w:sz w:val="19"/>
                       <w:szCs w:val="19"/>
@@ -3870,7 +3918,7 @@
               </w:tc>
               <w:tc>
                 <w:tcPr>
-                  <w:tcW w:w="4184" w:type="dxa"/>
+                  <w:tcW w:w="3828" w:type="dxa"/>
                   <w:tcBorders>
                     <w:left w:val="nil"/>
                   </w:tcBorders>
@@ -4108,20 +4156,13 @@
                       <w:sz w:val="19"/>
                       <w:szCs w:val="19"/>
                     </w:rPr>
-                    <w:t>6</w:t>
-                  </w:r>
-                  <w:r>
-                    <w:rPr>
-                      <w:sz w:val="19"/>
-                      <w:szCs w:val="19"/>
-                    </w:rPr>
-                    <w:t>a.</w:t>
+                    <w:t>6a.</w:t>
                   </w:r>
                 </w:p>
               </w:tc>
               <w:tc>
                 <w:tcPr>
-                  <w:tcW w:w="1643" w:type="dxa"/>
+                  <w:tcW w:w="1999" w:type="dxa"/>
                   <w:tcBorders>
                     <w:right w:val="nil"/>
                   </w:tcBorders>
@@ -4129,7 +4170,6 @@
                 <w:p>
                   <w:pPr>
                     <w:widowControl w:val="0"/>
-                    <w:ind w:left="113"/>
                     <w:rPr>
                       <w:sz w:val="19"/>
                       <w:szCs w:val="19"/>
@@ -4164,7 +4204,7 @@
               </w:tc>
               <w:tc>
                 <w:tcPr>
-                  <w:tcW w:w="4184" w:type="dxa"/>
+                  <w:tcW w:w="3828" w:type="dxa"/>
                   <w:tcBorders>
                     <w:left w:val="nil"/>
                   </w:tcBorders>
@@ -4386,7 +4426,7 @@
               </w:tc>
               <w:tc>
                 <w:tcPr>
-                  <w:tcW w:w="1643" w:type="dxa"/>
+                  <w:tcW w:w="1999" w:type="dxa"/>
                   <w:tcBorders>
                     <w:right w:val="nil"/>
                   </w:tcBorders>
@@ -4394,7 +4434,6 @@
                 <w:p>
                   <w:pPr>
                     <w:widowControl w:val="0"/>
-                    <w:ind w:left="113"/>
                     <w:rPr>
                       <w:sz w:val="19"/>
                       <w:szCs w:val="19"/>
@@ -4429,7 +4468,7 @@
               </w:tc>
               <w:tc>
                 <w:tcPr>
-                  <w:tcW w:w="4184" w:type="dxa"/>
+                  <w:tcW w:w="3828" w:type="dxa"/>
                   <w:tcBorders>
                     <w:left w:val="nil"/>
                   </w:tcBorders>

</xml_diff>